<commit_message>
updated on 06/27/2020 - added new new sections
</commit_message>
<xml_diff>
--- a/MyNotes/AWS SAP-C01/Notes/AWS-Whitepaper_Note.docx
+++ b/MyNotes/AWS SAP-C01/Notes/AWS-Whitepaper_Note.docx
@@ -87,7 +87,7 @@
           <w:r>
             <w:fldChar w:fldCharType="separate"/>
           </w:r>
-          <w:hyperlink w:anchor="_Toc43104425" w:history="1">
+          <w:hyperlink w:anchor="_Toc44147197" w:history="1">
             <w:r>
               <w:rPr>
                 <w:rStyle w:val="Hyperlink"/>
@@ -117,7 +117,7 @@
                 <w:noProof/>
                 <w:webHidden/>
               </w:rPr>
-              <w:instrText xml:space="preserve"> PAGEREF _Toc43104425 \h </w:instrText>
+              <w:instrText xml:space="preserve"> PAGEREF _Toc44147197 \h </w:instrText>
             </w:r>
             <w:r>
               <w:rPr>
@@ -160,7 +160,7 @@
               <w:lang w:eastAsia="en-IN"/>
             </w:rPr>
           </w:pPr>
-          <w:hyperlink w:anchor="_Toc43104426" w:history="1">
+          <w:hyperlink w:anchor="_Toc44147198" w:history="1">
             <w:r>
               <w:rPr>
                 <w:rStyle w:val="Hyperlink"/>
@@ -190,7 +190,7 @@
                 <w:noProof/>
                 <w:webHidden/>
               </w:rPr>
-              <w:instrText xml:space="preserve"> PAGEREF _Toc43104426 \h </w:instrText>
+              <w:instrText xml:space="preserve"> PAGEREF _Toc44147198 \h </w:instrText>
             </w:r>
             <w:r>
               <w:rPr>
@@ -233,7 +233,7 @@
               <w:lang w:eastAsia="en-IN"/>
             </w:rPr>
           </w:pPr>
-          <w:hyperlink w:anchor="_Toc43104427" w:history="1">
+          <w:hyperlink w:anchor="_Toc44147199" w:history="1">
             <w:r>
               <w:rPr>
                 <w:rStyle w:val="Hyperlink"/>
@@ -262,7 +262,7 @@
                 <w:noProof/>
                 <w:webHidden/>
               </w:rPr>
-              <w:instrText xml:space="preserve"> PAGEREF _Toc43104427 \h </w:instrText>
+              <w:instrText xml:space="preserve"> PAGEREF _Toc44147199 \h </w:instrText>
             </w:r>
             <w:r>
               <w:rPr>
@@ -305,7 +305,7 @@
               <w:lang w:eastAsia="en-IN"/>
             </w:rPr>
           </w:pPr>
-          <w:hyperlink w:anchor="_Toc43104428" w:history="1">
+          <w:hyperlink w:anchor="_Toc44147200" w:history="1">
             <w:r>
               <w:rPr>
                 <w:rStyle w:val="Hyperlink"/>
@@ -334,7 +334,7 @@
                 <w:noProof/>
                 <w:webHidden/>
               </w:rPr>
-              <w:instrText xml:space="preserve"> PAGEREF _Toc43104428 \h </w:instrText>
+              <w:instrText xml:space="preserve"> PAGEREF _Toc44147200 \h </w:instrText>
             </w:r>
             <w:r>
               <w:rPr>
@@ -377,7 +377,7 @@
               <w:lang w:eastAsia="en-IN"/>
             </w:rPr>
           </w:pPr>
-          <w:hyperlink w:anchor="_Toc43104429" w:history="1">
+          <w:hyperlink w:anchor="_Toc44147201" w:history="1">
             <w:r>
               <w:rPr>
                 <w:rStyle w:val="Hyperlink"/>
@@ -407,7 +407,7 @@
                 <w:noProof/>
                 <w:webHidden/>
               </w:rPr>
-              <w:instrText xml:space="preserve"> PAGEREF _Toc43104429 \h </w:instrText>
+              <w:instrText xml:space="preserve"> PAGEREF _Toc44147201 \h </w:instrText>
             </w:r>
             <w:r>
               <w:rPr>
@@ -450,7 +450,7 @@
               <w:lang w:eastAsia="en-IN"/>
             </w:rPr>
           </w:pPr>
-          <w:hyperlink w:anchor="_Toc43104430" w:history="1">
+          <w:hyperlink w:anchor="_Toc44147202" w:history="1">
             <w:r>
               <w:rPr>
                 <w:rStyle w:val="Hyperlink"/>
@@ -479,7 +479,7 @@
                 <w:noProof/>
                 <w:webHidden/>
               </w:rPr>
-              <w:instrText xml:space="preserve"> PAGEREF _Toc43104430 \h </w:instrText>
+              <w:instrText xml:space="preserve"> PAGEREF _Toc44147202 \h </w:instrText>
             </w:r>
             <w:r>
               <w:rPr>
@@ -522,7 +522,7 @@
               <w:lang w:eastAsia="en-IN"/>
             </w:rPr>
           </w:pPr>
-          <w:hyperlink w:anchor="_Toc43104431" w:history="1">
+          <w:hyperlink w:anchor="_Toc44147203" w:history="1">
             <w:r>
               <w:rPr>
                 <w:rStyle w:val="Hyperlink"/>
@@ -552,7 +552,7 @@
                 <w:noProof/>
                 <w:webHidden/>
               </w:rPr>
-              <w:instrText xml:space="preserve"> PAGEREF _Toc43104431 \h </w:instrText>
+              <w:instrText xml:space="preserve"> PAGEREF _Toc44147203 \h </w:instrText>
             </w:r>
             <w:r>
               <w:rPr>
@@ -595,7 +595,7 @@
               <w:lang w:eastAsia="en-IN"/>
             </w:rPr>
           </w:pPr>
-          <w:hyperlink w:anchor="_Toc43104432" w:history="1">
+          <w:hyperlink w:anchor="_Toc44147204" w:history="1">
             <w:r>
               <w:rPr>
                 <w:rStyle w:val="Hyperlink"/>
@@ -624,7 +624,7 @@
                 <w:noProof/>
                 <w:webHidden/>
               </w:rPr>
-              <w:instrText xml:space="preserve"> PAGEREF _Toc43104432 \h </w:instrText>
+              <w:instrText xml:space="preserve"> PAGEREF _Toc44147204 \h </w:instrText>
             </w:r>
             <w:r>
               <w:rPr>
@@ -667,7 +667,7 @@
               <w:lang w:eastAsia="en-IN"/>
             </w:rPr>
           </w:pPr>
-          <w:hyperlink w:anchor="_Toc43104433" w:history="1">
+          <w:hyperlink w:anchor="_Toc44147205" w:history="1">
             <w:r>
               <w:rPr>
                 <w:rStyle w:val="Hyperlink"/>
@@ -697,7 +697,7 @@
                 <w:noProof/>
                 <w:webHidden/>
               </w:rPr>
-              <w:instrText xml:space="preserve"> PAGEREF _Toc43104433 \h </w:instrText>
+              <w:instrText xml:space="preserve"> PAGEREF _Toc44147205 \h </w:instrText>
             </w:r>
             <w:r>
               <w:rPr>
@@ -740,7 +740,7 @@
               <w:lang w:eastAsia="en-IN"/>
             </w:rPr>
           </w:pPr>
-          <w:hyperlink w:anchor="_Toc43104434" w:history="1">
+          <w:hyperlink w:anchor="_Toc44147206" w:history="1">
             <w:r>
               <w:rPr>
                 <w:rStyle w:val="Hyperlink"/>
@@ -770,7 +770,7 @@
                 <w:noProof/>
                 <w:webHidden/>
               </w:rPr>
-              <w:instrText xml:space="preserve"> PAGEREF _Toc43104434 \h </w:instrText>
+              <w:instrText xml:space="preserve"> PAGEREF _Toc44147206 \h </w:instrText>
             </w:r>
             <w:r>
               <w:rPr>
@@ -813,7 +813,7 @@
               <w:lang w:eastAsia="en-IN"/>
             </w:rPr>
           </w:pPr>
-          <w:hyperlink w:anchor="_Toc43104435" w:history="1">
+          <w:hyperlink w:anchor="_Toc44147207" w:history="1">
             <w:r>
               <w:rPr>
                 <w:rStyle w:val="Hyperlink"/>
@@ -842,7 +842,7 @@
                 <w:noProof/>
                 <w:webHidden/>
               </w:rPr>
-              <w:instrText xml:space="preserve"> PAGEREF _Toc43104435 \h </w:instrText>
+              <w:instrText xml:space="preserve"> PAGEREF _Toc44147207 \h </w:instrText>
             </w:r>
             <w:r>
               <w:rPr>
@@ -885,7 +885,7 @@
               <w:lang w:eastAsia="en-IN"/>
             </w:rPr>
           </w:pPr>
-          <w:hyperlink w:anchor="_Toc43104436" w:history="1">
+          <w:hyperlink w:anchor="_Toc44147208" w:history="1">
             <w:r>
               <w:rPr>
                 <w:rStyle w:val="Hyperlink"/>
@@ -914,7 +914,7 @@
                 <w:noProof/>
                 <w:webHidden/>
               </w:rPr>
-              <w:instrText xml:space="preserve"> PAGEREF _Toc43104436 \h </w:instrText>
+              <w:instrText xml:space="preserve"> PAGEREF _Toc44147208 \h </w:instrText>
             </w:r>
             <w:r>
               <w:rPr>
@@ -957,7 +957,7 @@
               <w:lang w:eastAsia="en-IN"/>
             </w:rPr>
           </w:pPr>
-          <w:hyperlink w:anchor="_Toc43104437" w:history="1">
+          <w:hyperlink w:anchor="_Toc44147209" w:history="1">
             <w:r>
               <w:rPr>
                 <w:rStyle w:val="Hyperlink"/>
@@ -987,7 +987,7 @@
                 <w:noProof/>
                 <w:webHidden/>
               </w:rPr>
-              <w:instrText xml:space="preserve"> PAGEREF _Toc43104437 \h </w:instrText>
+              <w:instrText xml:space="preserve"> PAGEREF _Toc44147209 \h </w:instrText>
             </w:r>
             <w:r>
               <w:rPr>
@@ -1053,7 +1053,7 @@
           <w:lang w:val="en-US"/>
         </w:rPr>
       </w:pPr>
-      <w:bookmarkStart w:id="0" w:name="_Toc43104425"/>
+      <w:bookmarkStart w:id="0" w:name="_Toc44147197"/>
       <w:r>
         <w:rPr>
           <w:b/>
@@ -1108,7 +1108,7 @@
           <w:lang w:val="en-US"/>
         </w:rPr>
       </w:pPr>
-      <w:bookmarkStart w:id="1" w:name="_Toc43104426"/>
+      <w:bookmarkStart w:id="1" w:name="_Toc44147198"/>
       <w:r>
         <w:rPr>
           <w:b/>
@@ -2188,7 +2188,7 @@
           <w:bCs/>
         </w:rPr>
       </w:pPr>
-      <w:bookmarkStart w:id="2" w:name="_Toc43104427"/>
+      <w:bookmarkStart w:id="2" w:name="_Toc44147199"/>
       <w:r>
         <w:rPr>
           <w:b/>
@@ -2213,7 +2213,7 @@
           <w:bCs/>
         </w:rPr>
       </w:pPr>
-      <w:bookmarkStart w:id="3" w:name="_Toc43104428"/>
+      <w:bookmarkStart w:id="3" w:name="_Toc44147200"/>
       <w:r>
         <w:rPr>
           <w:b/>
@@ -2241,7 +2241,7 @@
           <w:lang w:val="en-US"/>
         </w:rPr>
       </w:pPr>
-      <w:bookmarkStart w:id="4" w:name="_Toc43104429"/>
+      <w:bookmarkStart w:id="4" w:name="_Toc44147201"/>
       <w:r>
         <w:rPr>
           <w:b/>
@@ -4044,7 +4044,7 @@
           <w:bCs/>
         </w:rPr>
       </w:pPr>
-      <w:bookmarkStart w:id="5" w:name="_Toc43104430"/>
+      <w:bookmarkStart w:id="5" w:name="_Toc44147202"/>
       <w:r>
         <w:rPr>
           <w:b/>
@@ -5513,7 +5513,7 @@
           <w:lang w:val="en-US"/>
         </w:rPr>
       </w:pPr>
-      <w:bookmarkStart w:id="6" w:name="_Toc43104431"/>
+      <w:bookmarkStart w:id="6" w:name="_Toc44147203"/>
       <w:r>
         <w:rPr>
           <w:b/>
@@ -5817,7 +5817,7 @@
           <w:bCs/>
         </w:rPr>
       </w:pPr>
-      <w:bookmarkStart w:id="7" w:name="_Toc43104432"/>
+      <w:bookmarkStart w:id="7" w:name="_Toc44147204"/>
       <w:r>
         <w:rPr>
           <w:b/>
@@ -6929,7 +6929,7 @@
           <w:lang w:val="en-US"/>
         </w:rPr>
       </w:pPr>
-      <w:bookmarkStart w:id="8" w:name="_Toc43104433"/>
+      <w:bookmarkStart w:id="8" w:name="_Toc44147205"/>
       <w:r>
         <w:rPr>
           <w:b/>
@@ -10205,7 +10205,7 @@
         </w:rPr>
       </w:pPr>
       <w:bookmarkStart w:id="9" w:name="_Toc29964639"/>
-      <w:bookmarkStart w:id="10" w:name="_Toc43104434"/>
+      <w:bookmarkStart w:id="10" w:name="_Toc44147206"/>
       <w:r>
         <w:rPr>
           <w:b/>
@@ -11861,20 +11861,13 @@
           <w:sz w:val="23"/>
           <w:szCs w:val="23"/>
         </w:rPr>
-        <w:t>To create this event-driven architecture, you can use AWS Lambda, which is a serverless compute service that runs your code in response to events and automatically manages the underlying compute resources</w:t>
+        <w:t>To create this event-driven architecture, you can use AWS Lambda, which is a serverless compute service that runs your code in response to events and automatically manages the underlying compute resources on your behalf.</w:t>
       </w:r>
       <w:r>
         <w:rPr>
           <w:sz w:val="23"/>
           <w:szCs w:val="23"/>
         </w:rPr>
-        <w:t xml:space="preserve"> on your behalf.</w:t>
-      </w:r>
-      <w:r>
-        <w:rPr>
-          <w:sz w:val="23"/>
-          <w:szCs w:val="23"/>
-        </w:rPr>
         <w:t xml:space="preserve"> </w:t>
       </w:r>
       <w:r>
@@ -12158,7 +12151,7 @@
           <w:bCs/>
         </w:rPr>
       </w:pPr>
-      <w:bookmarkStart w:id="11" w:name="_Toc43104435"/>
+      <w:bookmarkStart w:id="11" w:name="_Toc44147207"/>
       <w:r>
         <w:rPr>
           <w:b/>
@@ -12196,7 +12189,7 @@
           <w:bCs/>
         </w:rPr>
       </w:pPr>
-      <w:bookmarkStart w:id="12" w:name="_Toc43104436"/>
+      <w:bookmarkStart w:id="12" w:name="_Toc44147208"/>
       <w:r>
         <w:rPr>
           <w:b/>
@@ -12997,7 +12990,7 @@
           <w:lang w:val="en-US"/>
         </w:rPr>
       </w:pPr>
-      <w:bookmarkStart w:id="13" w:name="_Toc43104437"/>
+      <w:bookmarkStart w:id="13" w:name="_Toc44147209"/>
       <w:r>
         <w:rPr>
           <w:b/>

</xml_diff>